<commit_message>
Remove blank page from resume
</commit_message>
<xml_diff>
--- a/Joe-Rogers-SRE.docx
+++ b/Joe-Rogers-SRE.docx
@@ -425,7 +425,7 @@
           <w:szCs w:val="28"/>
           <w:rtl w:val="0"/>
         </w:rPr>
-        <w:t xml:space="preserve">Core Digital Media – Playa Vista, CA</w:t>
+        <w:t xml:space="preserve">Core Digital Media / Rocket Mortgage – Playa Vista, CA</w:t>
       </w:r>
     </w:p>
     <w:p>
@@ -1158,16 +1158,6 @@
           <w:rtl w:val="0"/>
         </w:rPr>
         <w:t xml:space="preserve">| UCLA, Los Angeles | Electrical Engineering |</w:t>
-      </w:r>
-    </w:p>
-    <w:p>
-      <w:pPr>
-        <w:rPr/>
-      </w:pPr>
-      <w:r>
-        <w:rPr>
-          <w:rtl w:val="0"/>
-        </w:rPr>
       </w:r>
     </w:p>
     <w:sectPr>

</xml_diff>